<commit_message>
Submittal Automation: Changed how bookmarks are implemented by creating a sub and calling it when needed
</commit_message>
<xml_diff>
--- a/Submittal Automation - Testing/Misc Documents/Telecommunications Contractor.docx
+++ b/Submittal Automation - Testing/Misc Documents/Telecommunications Contractor.docx
@@ -12,6 +12,8 @@
           <w:sz w:val="24"/>
         </w:rPr>
       </w:pPr>
+      <w:bookmarkStart w:id="0" w:name="_GoBack"/>
+      <w:bookmarkEnd w:id="0"/>
       <w:r>
         <w:rPr>
           <w:bCs/>
@@ -98,19 +100,7 @@
         <w:t xml:space="preserve">Date:  </w:t>
       </w:r>
       <w:r>
-        <w:t>`</w:t>
-      </w:r>
-      <w:r>
-        <w:rPr>
-          <w:u w:val="single"/>
-        </w:rPr>
-        <w:t>DATE</w:t>
-      </w:r>
-      <w:r>
-        <w:rPr>
-          <w:u w:val="single"/>
-        </w:rPr>
-        <w:t>~</w:t>
+        <w:t>09/23/2015</w:t>
       </w:r>
     </w:p>
     <w:p>
@@ -139,16 +129,8 @@
         <w:t xml:space="preserve"> </w:t>
       </w:r>
       <w:r>
-        <w:t>`</w:t>
-      </w:r>
-      <w:r>
-        <w:t>SHORT</w:t>
-      </w:r>
-      <w:r>
-        <w:t>~</w:t>
-      </w:r>
-      <w:bookmarkStart w:id="0" w:name="_GoBack"/>
-      <w:bookmarkEnd w:id="0"/>
+        <w:t>Short Title</w:t>
+      </w:r>
     </w:p>
     <w:p>
       <w:pPr>
@@ -167,7 +149,21 @@
         <w:rPr>
           <w:rFonts w:cs="Arial"/>
         </w:rPr>
-        <w:t xml:space="preserve">BCS service offers installation of commercial and industrial grade cabling solutions.  BCS installations include inside plant cabling of Category 5e/6, fiber optics, coaxial, security and control cabling.  BCS also provides outside plant cabling for high pair copper, fiber optics, and coaxial. All projects are supported by a Registered Certified Distribution Designer (BICSI, RCDD) and Certified BICSI Installers to ensure strict adherence to industry standards and a successful design and construction team. </w:t>
+        <w:t xml:space="preserve">BCS service offers installation of commercial and industrial grade cabling solutions.  BCS installations include inside plant cabling of Category 5e/6, fiber optics, coaxial, security and control cabling.  BCS also provides outside plant cabling for high pair copper, fiber optics, and coaxial. All projects are supported by a Registered Certified Distribution Designer (BICSI, RCDD) and Certified BICSI Installers </w:t>
+      </w:r>
+      <w:proofErr w:type="gramStart"/>
+      <w:r>
+        <w:rPr>
+          <w:rFonts w:cs="Arial"/>
+        </w:rPr>
+        <w:t>to</w:t>
+      </w:r>
+      <w:proofErr w:type="gramEnd"/>
+      <w:r>
+        <w:rPr>
+          <w:rFonts w:cs="Arial"/>
+        </w:rPr>
+        <w:t xml:space="preserve"> ensure strict adherence to industry standards and a successful design and construction team. </w:t>
       </w:r>
     </w:p>
     <w:p/>

</xml_diff>

<commit_message>
Cleared up submittal automation for testing; Random Scripts: Created a new random script that flattens a PDF using javascript object
</commit_message>
<xml_diff>
--- a/Submittal Automation - Testing/Misc Documents/Telecommunications Contractor.docx
+++ b/Submittal Automation - Testing/Misc Documents/Telecommunications Contractor.docx
@@ -12,8 +12,6 @@
           <w:sz w:val="24"/>
         </w:rPr>
       </w:pPr>
-      <w:bookmarkStart w:id="0" w:name="_GoBack"/>
-      <w:bookmarkEnd w:id="0"/>
       <w:r>
         <w:rPr>
           <w:bCs/>
@@ -100,7 +98,19 @@
         <w:t xml:space="preserve">Date:  </w:t>
       </w:r>
       <w:r>
-        <w:t>09/23/2015</w:t>
+        <w:t>`</w:t>
+      </w:r>
+      <w:r>
+        <w:rPr>
+          <w:u w:val="single"/>
+        </w:rPr>
+        <w:t>DATE</w:t>
+      </w:r>
+      <w:r>
+        <w:rPr>
+          <w:u w:val="single"/>
+        </w:rPr>
+        <w:t>~</w:t>
       </w:r>
     </w:p>
     <w:p>
@@ -129,8 +139,16 @@
         <w:t xml:space="preserve"> </w:t>
       </w:r>
       <w:r>
-        <w:t>Short Title</w:t>
-      </w:r>
+        <w:t>`</w:t>
+      </w:r>
+      <w:r>
+        <w:t>SHORT</w:t>
+      </w:r>
+      <w:r>
+        <w:t>~</w:t>
+      </w:r>
+      <w:bookmarkStart w:id="0" w:name="_GoBack"/>
+      <w:bookmarkEnd w:id="0"/>
     </w:p>
     <w:p>
       <w:pPr>
@@ -149,21 +167,7 @@
         <w:rPr>
           <w:rFonts w:cs="Arial"/>
         </w:rPr>
-        <w:t xml:space="preserve">BCS service offers installation of commercial and industrial grade cabling solutions.  BCS installations include inside plant cabling of Category 5e/6, fiber optics, coaxial, security and control cabling.  BCS also provides outside plant cabling for high pair copper, fiber optics, and coaxial. All projects are supported by a Registered Certified Distribution Designer (BICSI, RCDD) and Certified BICSI Installers </w:t>
-      </w:r>
-      <w:proofErr w:type="gramStart"/>
-      <w:r>
-        <w:rPr>
-          <w:rFonts w:cs="Arial"/>
-        </w:rPr>
-        <w:t>to</w:t>
-      </w:r>
-      <w:proofErr w:type="gramEnd"/>
-      <w:r>
-        <w:rPr>
-          <w:rFonts w:cs="Arial"/>
-        </w:rPr>
-        <w:t xml:space="preserve"> ensure strict adherence to industry standards and a successful design and construction team. </w:t>
+        <w:t xml:space="preserve">BCS service offers installation of commercial and industrial grade cabling solutions.  BCS installations include inside plant cabling of Category 5e/6, fiber optics, coaxial, security and control cabling.  BCS also provides outside plant cabling for high pair copper, fiber optics, and coaxial. All projects are supported by a Registered Certified Distribution Designer (BICSI, RCDD) and Certified BICSI Installers to ensure strict adherence to industry standards and a successful design and construction team. </w:t>
       </w:r>
     </w:p>
     <w:p/>

</xml_diff>